<commit_message>
solve small problems only for blue part
</commit_message>
<xml_diff>
--- a/0708.docx
+++ b/0708.docx
@@ -14,9 +14,11 @@
       </w:r>
     </w:p>
     <w:p>
+      <w:proofErr w:type="spellStart"/>
       <w:r>
         <w:t>Ffhq</w:t>
       </w:r>
+      <w:proofErr w:type="spellEnd"/>
     </w:p>
     <w:p>
       <w:r>
@@ -29,7 +31,15 @@
         <w:t xml:space="preserve"> </w:t>
       </w:r>
       <w:r>
-        <w:t>-&gt; atttrative attribute</w:t>
+        <w:t xml:space="preserve">-&gt; </w:t>
+      </w:r>
+      <w:proofErr w:type="spellStart"/>
+      <w:r>
+        <w:t>atttrative</w:t>
+      </w:r>
+      <w:proofErr w:type="spellEnd"/>
+      <w:r>
+        <w:t xml:space="preserve"> attribute</w:t>
       </w:r>
       <w:r>
         <w:rPr>
@@ -61,7 +71,21 @@
         <w:rPr>
           <w:rFonts w:hint="eastAsia"/>
         </w:rPr>
-        <w:t xml:space="preserve"> 외향 내향 </w:t>
+        <w:t xml:space="preserve"> </w:t>
+      </w:r>
+      <w:proofErr w:type="spellStart"/>
+      <w:r>
+        <w:rPr>
+          <w:rFonts w:hint="eastAsia"/>
+        </w:rPr>
+        <w:t>외향</w:t>
+      </w:r>
+      <w:proofErr w:type="spellEnd"/>
+      <w:r>
+        <w:rPr>
+          <w:rFonts w:hint="eastAsia"/>
+        </w:rPr>
+        <w:t xml:space="preserve"> 내향 </w:t>
       </w:r>
     </w:p>
     <w:p>
@@ -178,11 +202,19 @@
       <w:r>
         <w:t xml:space="preserve">/ </w:t>
       </w:r>
-      <w:r>
-        <w:rPr>
-          <w:rFonts w:hint="eastAsia"/>
-        </w:rPr>
-        <w:t xml:space="preserve">외향 </w:t>
+      <w:proofErr w:type="spellStart"/>
+      <w:r>
+        <w:rPr>
+          <w:rFonts w:hint="eastAsia"/>
+        </w:rPr>
+        <w:t>외향</w:t>
+      </w:r>
+      <w:proofErr w:type="spellEnd"/>
+      <w:r>
+        <w:rPr>
+          <w:rFonts w:hint="eastAsia"/>
+        </w:rPr>
+        <w:t xml:space="preserve"> </w:t>
       </w:r>
       <w:r>
         <w:t xml:space="preserve">vs </w:t>
@@ -217,8 +249,13 @@
       <w:pPr>
         <w:ind w:left="96"/>
       </w:pPr>
-      <w:r>
-        <w:t>Ffhq: 8</w:t>
+      <w:proofErr w:type="spellStart"/>
+      <w:r>
+        <w:t>Ffhq</w:t>
+      </w:r>
+      <w:proofErr w:type="spellEnd"/>
+      <w:r>
+        <w:t>: 8</w:t>
       </w:r>
       <w:r>
         <w:rPr>
@@ -425,11 +462,19 @@
       <w:r>
         <w:t>(</w:t>
       </w:r>
-      <w:r>
-        <w:rPr>
-          <w:rFonts w:hint="eastAsia"/>
-        </w:rPr>
-        <w:t xml:space="preserve">만장일치거나 </w:t>
+      <w:proofErr w:type="spellStart"/>
+      <w:r>
+        <w:rPr>
+          <w:rFonts w:hint="eastAsia"/>
+        </w:rPr>
+        <w:t>만장일치거나</w:t>
+      </w:r>
+      <w:proofErr w:type="spellEnd"/>
+      <w:r>
+        <w:rPr>
+          <w:rFonts w:hint="eastAsia"/>
+        </w:rPr>
+        <w:t xml:space="preserve"> </w:t>
       </w:r>
       <w:r>
         <w:t>1</w:t>
@@ -470,6 +515,19 @@
       </w:r>
       <w:r>
         <w:t>threshold</w:t>
+      </w:r>
+    </w:p>
+    <w:p>
+      <w:pPr>
+        <w:pStyle w:val="a3"/>
+        <w:numPr>
+          <w:ilvl w:val="0"/>
+          <w:numId w:val="1"/>
+        </w:numPr>
+        <w:ind w:leftChars="0"/>
+      </w:pPr>
+      <w:r>
+        <w:t xml:space="preserve">Keyword는 attractive / extrovert / </w:t>
       </w:r>
       <w:bookmarkStart w:id="0" w:name="_GoBack"/>
       <w:bookmarkEnd w:id="0"/>

</xml_diff>